<commit_message>
video 9 POST GET  MongoDB
</commit_message>
<xml_diff>
--- a/notas del curso.docx
+++ b/notas del curso.docx
@@ -2560,6 +2560,21 @@
     <w:p>
       <w:pPr>
         <w:pStyle w:val="Ttulo1"/>
+      </w:pPr>
+      <w:r>
+        <w:t xml:space="preserve">Crear el Modelo del producto con </w:t>
+      </w:r>
+      <w:proofErr w:type="spellStart"/>
+      <w:r>
+        <w:t>Moongoose</w:t>
+      </w:r>
+      <w:proofErr w:type="spellEnd"/>
+      <w:r>
+        <w:t xml:space="preserve"> hacer un POST</w:t>
+      </w:r>
+    </w:p>
+    <w:p>
+      <w:pPr>
         <w:rPr>
           <w:lang w:val="en-US"/>
         </w:rPr>
@@ -2576,6 +2591,98 @@
         <w:rPr>
           <w:lang w:val="en-US"/>
         </w:rPr>
+        <w:t xml:space="preserve"> </w:t>
+      </w:r>
+      <w:proofErr w:type="spellStart"/>
+      <w:r>
+        <w:rPr>
+          <w:lang w:val="en-US"/>
+        </w:rPr>
+        <w:t>carpeta</w:t>
+      </w:r>
+      <w:proofErr w:type="spellEnd"/>
+      <w:r>
+        <w:rPr>
+          <w:lang w:val="en-US"/>
+        </w:rPr>
+        <w:t xml:space="preserve"> models en el </w:t>
+      </w:r>
+      <w:proofErr w:type="spellStart"/>
+      <w:r>
+        <w:rPr>
+          <w:lang w:val="en-US"/>
+        </w:rPr>
+        <w:t>directorio</w:t>
+      </w:r>
+      <w:proofErr w:type="spellEnd"/>
+      <w:r>
+        <w:rPr>
+          <w:lang w:val="en-US"/>
+        </w:rPr>
+        <w:t xml:space="preserve"> </w:t>
+      </w:r>
+      <w:proofErr w:type="spellStart"/>
+      <w:r>
+        <w:rPr>
+          <w:lang w:val="en-US"/>
+        </w:rPr>
+        <w:t>raíz</w:t>
+      </w:r>
+      <w:proofErr w:type="spellEnd"/>
+    </w:p>
+    <w:p>
+      <w:pPr>
+        <w:rPr>
+          <w:lang w:val="en-US"/>
+        </w:rPr>
+      </w:pPr>
+      <w:proofErr w:type="spellStart"/>
+      <w:r>
+        <w:rPr>
+          <w:lang w:val="en-US"/>
+        </w:rPr>
+        <w:t>Crear</w:t>
+      </w:r>
+      <w:proofErr w:type="spellEnd"/>
+      <w:r>
+        <w:rPr>
+          <w:lang w:val="en-US"/>
+        </w:rPr>
+        <w:t xml:space="preserve"> </w:t>
+      </w:r>
+      <w:proofErr w:type="spellStart"/>
+      <w:r>
+        <w:rPr>
+          <w:lang w:val="en-US"/>
+        </w:rPr>
+        <w:t>archivo</w:t>
+      </w:r>
+      <w:proofErr w:type="spellEnd"/>
+      <w:r>
+        <w:rPr>
+          <w:lang w:val="en-US"/>
+        </w:rPr>
+        <w:t xml:space="preserve"> product.js</w:t>
+      </w:r>
+    </w:p>
+    <w:p>
+      <w:pPr>
+        <w:rPr>
+          <w:lang w:val="en-US"/>
+        </w:rPr>
+      </w:pPr>
+      <w:proofErr w:type="spellStart"/>
+      <w:r>
+        <w:rPr>
+          <w:lang w:val="en-US"/>
+        </w:rPr>
+        <w:t>Inicializar</w:t>
+      </w:r>
+      <w:proofErr w:type="spellEnd"/>
+      <w:r>
+        <w:rPr>
+          <w:lang w:val="en-US"/>
+        </w:rPr>
         <w:t xml:space="preserve"> el </w:t>
       </w:r>
       <w:proofErr w:type="spellStart"/>
@@ -2583,120 +2690,6 @@
         <w:rPr>
           <w:lang w:val="en-US"/>
         </w:rPr>
-        <w:t>Modelo</w:t>
-      </w:r>
-      <w:proofErr w:type="spellEnd"/>
-      <w:r>
-        <w:rPr>
-          <w:lang w:val="en-US"/>
-        </w:rPr>
-        <w:t xml:space="preserve"> del </w:t>
-      </w:r>
-      <w:proofErr w:type="spellStart"/>
-      <w:r>
-        <w:rPr>
-          <w:lang w:val="en-US"/>
-        </w:rPr>
-        <w:t>producto</w:t>
-      </w:r>
-      <w:proofErr w:type="spellEnd"/>
-      <w:r>
-        <w:rPr>
-          <w:lang w:val="en-US"/>
-        </w:rPr>
-        <w:t xml:space="preserve"> con </w:t>
-      </w:r>
-      <w:proofErr w:type="spellStart"/>
-      <w:r>
-        <w:rPr>
-          <w:lang w:val="en-US"/>
-        </w:rPr>
-        <w:t>Moongoose</w:t>
-      </w:r>
-      <w:proofErr w:type="spellEnd"/>
-    </w:p>
-    <w:p>
-      <w:pPr>
-        <w:rPr>
-          <w:lang w:val="en-US"/>
-        </w:rPr>
-      </w:pPr>
-      <w:proofErr w:type="spellStart"/>
-      <w:r>
-        <w:rPr>
-          <w:lang w:val="en-US"/>
-        </w:rPr>
-        <w:t>Crear</w:t>
-      </w:r>
-      <w:proofErr w:type="spellEnd"/>
-      <w:r>
-        <w:rPr>
-          <w:lang w:val="en-US"/>
-        </w:rPr>
-        <w:t xml:space="preserve"> </w:t>
-      </w:r>
-      <w:proofErr w:type="spellStart"/>
-      <w:r>
-        <w:rPr>
-          <w:lang w:val="en-US"/>
-        </w:rPr>
-        <w:t>carpeta</w:t>
-      </w:r>
-      <w:proofErr w:type="spellEnd"/>
-      <w:r>
-        <w:rPr>
-          <w:lang w:val="en-US"/>
-        </w:rPr>
-        <w:t xml:space="preserve"> models en el </w:t>
-      </w:r>
-      <w:proofErr w:type="spellStart"/>
-      <w:r>
-        <w:rPr>
-          <w:lang w:val="en-US"/>
-        </w:rPr>
-        <w:t>directorio</w:t>
-      </w:r>
-      <w:proofErr w:type="spellEnd"/>
-      <w:r>
-        <w:rPr>
-          <w:lang w:val="en-US"/>
-        </w:rPr>
-        <w:t xml:space="preserve"> </w:t>
-      </w:r>
-      <w:proofErr w:type="spellStart"/>
-      <w:r>
-        <w:rPr>
-          <w:lang w:val="en-US"/>
-        </w:rPr>
-        <w:t>raíz</w:t>
-      </w:r>
-      <w:proofErr w:type="spellEnd"/>
-    </w:p>
-    <w:p>
-      <w:pPr>
-        <w:rPr>
-          <w:lang w:val="en-US"/>
-        </w:rPr>
-      </w:pPr>
-      <w:proofErr w:type="spellStart"/>
-      <w:r>
-        <w:rPr>
-          <w:lang w:val="en-US"/>
-        </w:rPr>
-        <w:t>Crear</w:t>
-      </w:r>
-      <w:proofErr w:type="spellEnd"/>
-      <w:r>
-        <w:rPr>
-          <w:lang w:val="en-US"/>
-        </w:rPr>
-        <w:t xml:space="preserve"> </w:t>
-      </w:r>
-      <w:proofErr w:type="spellStart"/>
-      <w:r>
-        <w:rPr>
-          <w:lang w:val="en-US"/>
-        </w:rPr>
         <w:t>archivo</w:t>
       </w:r>
       <w:proofErr w:type="spellEnd"/>
@@ -2704,58 +2697,241 @@
         <w:rPr>
           <w:lang w:val="en-US"/>
         </w:rPr>
-        <w:t xml:space="preserve"> product.js</w:t>
-      </w:r>
-    </w:p>
-    <w:p>
-      <w:pPr>
-        <w:rPr>
-          <w:lang w:val="en-US"/>
-        </w:rPr>
-      </w:pPr>
-      <w:proofErr w:type="spellStart"/>
-      <w:r>
-        <w:rPr>
-          <w:lang w:val="en-US"/>
-        </w:rPr>
-        <w:t>Inicializar</w:t>
-      </w:r>
-      <w:proofErr w:type="spellEnd"/>
-      <w:r>
-        <w:rPr>
-          <w:lang w:val="en-US"/>
-        </w:rPr>
-        <w:t xml:space="preserve"> el </w:t>
-      </w:r>
-      <w:proofErr w:type="spellStart"/>
-      <w:r>
-        <w:rPr>
-          <w:lang w:val="en-US"/>
-        </w:rPr>
+        <w:t xml:space="preserve"> con:</w:t>
+      </w:r>
+    </w:p>
+    <w:p>
+      <w:pPr>
+        <w:pStyle w:val="Sinespaciado"/>
+      </w:pPr>
+      <w:r>
+        <w:t>'use strict'</w:t>
+      </w:r>
+    </w:p>
+    <w:p>
+      <w:pPr>
+        <w:pStyle w:val="Sinespaciado"/>
+      </w:pPr>
+      <w:r>
+        <w:t>const mongoose= require('mongoose');</w:t>
+      </w:r>
+    </w:p>
+    <w:p>
+      <w:pPr>
+        <w:pStyle w:val="Sinespaciado"/>
+        <w:rPr>
+          <w:lang w:val="es-CO"/>
+        </w:rPr>
+      </w:pPr>
+      <w:r>
+        <w:rPr>
+          <w:lang w:val="es-CO"/>
+        </w:rPr>
+        <w:t>const Schema= mongoose.Schema;</w:t>
+      </w:r>
+    </w:p>
+    <w:p>
+      <w:pPr>
+        <w:pStyle w:val="Sinespaciado"/>
+        <w:rPr>
+          <w:lang w:val="es-CO"/>
+        </w:rPr>
+      </w:pPr>
+    </w:p>
+    <w:p>
+      <w:pPr>
+        <w:pStyle w:val="Sinespaciado"/>
+        <w:rPr>
+          <w:lang w:val="es-CO"/>
+        </w:rPr>
+      </w:pPr>
+    </w:p>
+    <w:p>
+      <w:pPr>
+        <w:pStyle w:val="Sinespaciado"/>
+        <w:rPr>
+          <w:lang w:val="es-CO"/>
+        </w:rPr>
+      </w:pPr>
+      <w:r>
+        <w:rPr>
+          <w:lang w:val="es-CO"/>
+        </w:rPr>
+        <w:t>//Creacion del Schema del producto</w:t>
+      </w:r>
+    </w:p>
+    <w:p>
+      <w:pPr>
+        <w:pStyle w:val="Sinespaciado"/>
+      </w:pPr>
+      <w:r>
+        <w:t>const ProductSchema= Schema ({</w:t>
+      </w:r>
+    </w:p>
+    <w:p>
+      <w:pPr>
+        <w:pStyle w:val="Sinespaciado"/>
+      </w:pPr>
+    </w:p>
+    <w:p>
+      <w:pPr>
+        <w:pStyle w:val="Sinespaciado"/>
+      </w:pPr>
+      <w:r>
+        <w:t xml:space="preserve">name: </w:t>
+      </w:r>
+      <w:r>
+        <w:tab/>
+      </w:r>
+      <w:r>
+        <w:tab/>
+      </w:r>
+      <w:r>
+        <w:tab/>
+        <w:t>String,</w:t>
+      </w:r>
+    </w:p>
+    <w:p>
+      <w:pPr>
+        <w:pStyle w:val="Sinespaciado"/>
+      </w:pPr>
+      <w:r>
+        <w:t xml:space="preserve">picture: </w:t>
+      </w:r>
+      <w:r>
+        <w:tab/>
+      </w:r>
+      <w:r>
+        <w:tab/>
+        <w:t>String,</w:t>
+      </w:r>
+    </w:p>
+    <w:p>
+      <w:pPr>
+        <w:pStyle w:val="Sinespaciado"/>
+      </w:pPr>
+      <w:r>
+        <w:t xml:space="preserve">price: </w:t>
+      </w:r>
+      <w:r>
+        <w:tab/>
+      </w:r>
+      <w:r>
+        <w:tab/>
+      </w:r>
+      <w:r>
+        <w:tab/>
+        <w:t>{type: Number, default: 0},</w:t>
+      </w:r>
+    </w:p>
+    <w:p>
+      <w:pPr>
+        <w:pStyle w:val="Sinespaciado"/>
+      </w:pPr>
+      <w:r>
+        <w:t xml:space="preserve">category: </w:t>
+      </w:r>
+      <w:r>
+        <w:tab/>
+      </w:r>
+      <w:r>
+        <w:tab/>
+        <w:t>{type: String, enum:  ['computers', 'phones', 'accesories','laptop']},</w:t>
+      </w:r>
+    </w:p>
+    <w:p>
+      <w:pPr>
+        <w:pStyle w:val="Sinespaciado"/>
+        <w:rPr>
+          <w:lang w:val="es-CO"/>
+        </w:rPr>
+      </w:pPr>
+      <w:r>
+        <w:rPr>
+          <w:lang w:val="es-CO"/>
+        </w:rPr>
+        <w:t xml:space="preserve">description: </w:t>
+      </w:r>
+      <w:r>
+        <w:rPr>
+          <w:lang w:val="es-CO"/>
+        </w:rPr>
+        <w:tab/>
+        <w:t>String</w:t>
+      </w:r>
+    </w:p>
+    <w:p>
+      <w:pPr>
+        <w:pStyle w:val="Sinespaciado"/>
+        <w:rPr>
+          <w:lang w:val="es-CO"/>
+        </w:rPr>
+      </w:pPr>
+    </w:p>
+    <w:p>
+      <w:pPr>
+        <w:pStyle w:val="Sinespaciado"/>
+        <w:rPr>
+          <w:lang w:val="es-CO"/>
+        </w:rPr>
+      </w:pPr>
+      <w:r>
+        <w:rPr>
+          <w:lang w:val="es-CO"/>
+        </w:rPr>
+        <w:t>});</w:t>
+      </w:r>
+    </w:p>
+    <w:p>
+      <w:pPr>
+        <w:pStyle w:val="Sinespaciado"/>
+        <w:rPr>
+          <w:lang w:val="es-CO"/>
+        </w:rPr>
+      </w:pPr>
+      <w:r>
+        <w:rPr>
+          <w:lang w:val="es-CO"/>
+        </w:rPr>
+        <w:t>//</w:t>
+      </w:r>
+      <w:r>
+        <w:rPr>
+          <w:lang w:val="es-CO"/>
+        </w:rPr>
+        <w:t>Exportar modulo de modelo para ser usado por El modulo INDEX</w:t>
+      </w:r>
+    </w:p>
+    <w:p>
+      <w:pPr>
+        <w:pStyle w:val="Sinespaciado"/>
+      </w:pPr>
+      <w:r>
+        <w:t>module.exports = mongoose.model('Product', ProductSchema)</w:t>
+      </w:r>
+    </w:p>
+    <w:p>
+      <w:pPr>
+        <w:pStyle w:val="Sinespaciado"/>
+      </w:pPr>
+    </w:p>
+    <w:p>
+      <w:r>
+        <w:t xml:space="preserve">Indicar la ruta en el </w:t>
+      </w:r>
+      <w:r>
         <w:t>archivo</w:t>
       </w:r>
-      <w:proofErr w:type="spellEnd"/>
-      <w:r>
-        <w:rPr>
-          <w:lang w:val="en-US"/>
-        </w:rPr>
-        <w:t xml:space="preserve"> con:</w:t>
-      </w:r>
-    </w:p>
-    <w:p>
-      <w:pPr>
-        <w:pStyle w:val="Sinespaciado"/>
-      </w:pPr>
-      <w:r>
-        <w:t>'use strict'</w:t>
-      </w:r>
-    </w:p>
-    <w:p>
-      <w:pPr>
-        <w:pStyle w:val="Sinespaciado"/>
-      </w:pPr>
-      <w:r>
-        <w:t>const mongoose= require('mongoose');</w:t>
+      <w:r>
+        <w:t xml:space="preserve"> index.js</w:t>
+      </w:r>
+    </w:p>
+    <w:p>
+      <w:pPr>
+        <w:pStyle w:val="Sinespaciado"/>
+      </w:pPr>
+      <w:r>
+        <w:t>const Product = require('./models/product') // No es libreria NPM, se pone ruta completa</w:t>
       </w:r>
     </w:p>
     <w:p>
@@ -2765,27 +2941,195 @@
           <w:lang w:val="es-CO"/>
         </w:rPr>
       </w:pPr>
-      <w:r>
+    </w:p>
+    <w:p>
+      <w:pPr>
+        <w:ind w:left="708" w:hanging="708"/>
+      </w:pPr>
+      <w:r>
+        <w:t xml:space="preserve">Modificar el </w:t>
+      </w:r>
+      <w:proofErr w:type="spellStart"/>
+      <w:r>
+        <w:t>app.post</w:t>
+      </w:r>
+      <w:proofErr w:type="spellEnd"/>
+      <w:r>
+        <w:t xml:space="preserve"> donde se enviaba mediante post los datos del elemento</w:t>
+      </w:r>
+    </w:p>
+    <w:p>
+      <w:pPr>
+        <w:pStyle w:val="Sinespaciado"/>
+      </w:pPr>
+      <w:r>
+        <w:t>app.post('/api/product', (req, res)=&gt;{</w:t>
+      </w:r>
+    </w:p>
+    <w:p>
+      <w:pPr>
+        <w:pStyle w:val="Sinespaciado"/>
+      </w:pPr>
+    </w:p>
+    <w:p>
+      <w:pPr>
+        <w:pStyle w:val="Sinespaciado"/>
+      </w:pPr>
+      <w:r>
+        <w:tab/>
+        <w:t>console.log ('POST/api/product')</w:t>
+      </w:r>
+    </w:p>
+    <w:p>
+      <w:pPr>
+        <w:pStyle w:val="Sinespaciado"/>
+      </w:pPr>
+      <w:r>
+        <w:tab/>
+        <w:t>console.log (req.body)</w:t>
+      </w:r>
+    </w:p>
+    <w:p>
+      <w:pPr>
+        <w:pStyle w:val="Sinespaciado"/>
         <w:rPr>
           <w:lang w:val="es-CO"/>
         </w:rPr>
-        <w:t>const Schema= mongoose.Schema;</w:t>
-      </w:r>
-    </w:p>
-    <w:p>
-      <w:pPr>
-        <w:pStyle w:val="Sinespaciado"/>
+      </w:pPr>
+      <w:r>
         <w:rPr>
           <w:lang w:val="es-CO"/>
         </w:rPr>
-      </w:pPr>
-    </w:p>
-    <w:p>
-      <w:pPr>
-        <w:pStyle w:val="Sinespaciado"/>
+        <w:t>//Se crea un objeto de tipo product</w:t>
+      </w:r>
+    </w:p>
+    <w:p>
+      <w:pPr>
+        <w:pStyle w:val="Sinespaciado"/>
+      </w:pPr>
+      <w:r>
         <w:rPr>
           <w:lang w:val="es-CO"/>
         </w:rPr>
+        <w:tab/>
+      </w:r>
+      <w:r>
+        <w:t>let product = new Product()</w:t>
+      </w:r>
+    </w:p>
+    <w:p>
+      <w:pPr>
+        <w:pStyle w:val="Sinespaciado"/>
+      </w:pPr>
+      <w:r>
+        <w:tab/>
+        <w:t>product.name</w:t>
+      </w:r>
+      <w:r>
+        <w:tab/>
+      </w:r>
+      <w:r>
+        <w:tab/>
+        <w:t>=req.body.name</w:t>
+      </w:r>
+    </w:p>
+    <w:p>
+      <w:pPr>
+        <w:pStyle w:val="Sinespaciado"/>
+      </w:pPr>
+      <w:r>
+        <w:tab/>
+        <w:t>product.picture</w:t>
+      </w:r>
+      <w:r>
+        <w:tab/>
+      </w:r>
+      <w:r>
+        <w:tab/>
+        <w:t>=req.body.picture</w:t>
+      </w:r>
+    </w:p>
+    <w:p>
+      <w:pPr>
+        <w:pStyle w:val="Sinespaciado"/>
+      </w:pPr>
+      <w:r>
+        <w:tab/>
+        <w:t>product.price</w:t>
+      </w:r>
+      <w:r>
+        <w:tab/>
+      </w:r>
+      <w:r>
+        <w:tab/>
+        <w:t>=req.body.price</w:t>
+      </w:r>
+    </w:p>
+    <w:p>
+      <w:pPr>
+        <w:pStyle w:val="Sinespaciado"/>
+      </w:pPr>
+      <w:r>
+        <w:tab/>
+        <w:t>product.category</w:t>
+      </w:r>
+      <w:r>
+        <w:tab/>
+        <w:t>=req.body.category</w:t>
+      </w:r>
+    </w:p>
+    <w:p>
+      <w:pPr>
+        <w:pStyle w:val="Sinespaciado"/>
+      </w:pPr>
+      <w:r>
+        <w:tab/>
+        <w:t>product.description</w:t>
+      </w:r>
+      <w:r>
+        <w:tab/>
+        <w:t>=req.body.description</w:t>
+      </w:r>
+    </w:p>
+    <w:p>
+      <w:pPr>
+        <w:pStyle w:val="Sinespaciado"/>
+      </w:pPr>
+    </w:p>
+    <w:p>
+      <w:pPr>
+        <w:pStyle w:val="Sinespaciado"/>
+      </w:pPr>
+      <w:r>
+        <w:tab/>
+        <w:t>product.save((err, productStored)=&gt;{</w:t>
+      </w:r>
+    </w:p>
+    <w:p>
+      <w:pPr>
+        <w:pStyle w:val="Sinespaciado"/>
+      </w:pPr>
+      <w:r>
+        <w:t>if (err) res.status(500). send({message: `Error al guardar en la base de datos ${err}`})</w:t>
+      </w:r>
+    </w:p>
+    <w:p>
+      <w:pPr>
+        <w:pStyle w:val="Sinespaciado"/>
+      </w:pPr>
+      <w:r>
+        <w:tab/>
+      </w:r>
+      <w:r>
+        <w:tab/>
+      </w:r>
+      <w:r>
+        <w:t>res.status(200).send({product:productStored})</w:t>
+      </w:r>
+    </w:p>
+    <w:p>
+      <w:pPr>
+        <w:pStyle w:val="Sinespaciado"/>
       </w:pPr>
     </w:p>
     <w:p>
@@ -2796,89 +3140,13 @@
         </w:rPr>
       </w:pPr>
       <w:r>
+        <w:tab/>
+      </w:r>
+      <w:r>
         <w:rPr>
           <w:lang w:val="es-CO"/>
         </w:rPr>
-        <w:t>//Creacion del Schema del producto</w:t>
-      </w:r>
-    </w:p>
-    <w:p>
-      <w:pPr>
-        <w:pStyle w:val="Sinespaciado"/>
-      </w:pPr>
-      <w:r>
-        <w:t>const ProductSchema= Schema ({</w:t>
-      </w:r>
-    </w:p>
-    <w:p>
-      <w:pPr>
-        <w:pStyle w:val="Sinespaciado"/>
-      </w:pPr>
-    </w:p>
-    <w:p>
-      <w:pPr>
-        <w:pStyle w:val="Sinespaciado"/>
-      </w:pPr>
-      <w:r>
-        <w:t xml:space="preserve">name: </w:t>
-      </w:r>
-      <w:r>
-        <w:tab/>
-      </w:r>
-      <w:r>
-        <w:tab/>
-      </w:r>
-      <w:r>
-        <w:tab/>
-        <w:t>String,</w:t>
-      </w:r>
-    </w:p>
-    <w:p>
-      <w:pPr>
-        <w:pStyle w:val="Sinespaciado"/>
-      </w:pPr>
-      <w:r>
-        <w:t xml:space="preserve">picture: </w:t>
-      </w:r>
-      <w:r>
-        <w:tab/>
-      </w:r>
-      <w:r>
-        <w:tab/>
-        <w:t>String,</w:t>
-      </w:r>
-    </w:p>
-    <w:p>
-      <w:pPr>
-        <w:pStyle w:val="Sinespaciado"/>
-      </w:pPr>
-      <w:r>
-        <w:t xml:space="preserve">price: </w:t>
-      </w:r>
-      <w:r>
-        <w:tab/>
-      </w:r>
-      <w:r>
-        <w:tab/>
-      </w:r>
-      <w:r>
-        <w:tab/>
-        <w:t>{type: Number, default: 0},</w:t>
-      </w:r>
-    </w:p>
-    <w:p>
-      <w:pPr>
-        <w:pStyle w:val="Sinespaciado"/>
-      </w:pPr>
-      <w:r>
-        <w:t xml:space="preserve">category: </w:t>
-      </w:r>
-      <w:r>
-        <w:tab/>
-      </w:r>
-      <w:r>
-        <w:tab/>
-        <w:t>{type: String, enum:  ['computers', 'phones', 'accesories','laptop']},</w:t>
+        <w:t>})</w:t>
       </w:r>
     </w:p>
     <w:p>
@@ -2888,345 +3156,35 @@
           <w:lang w:val="es-CO"/>
         </w:rPr>
       </w:pPr>
-      <w:r>
+    </w:p>
+    <w:p>
+      <w:pPr>
+        <w:pStyle w:val="Sinespaciado"/>
         <w:rPr>
           <w:lang w:val="es-CO"/>
         </w:rPr>
-        <w:t xml:space="preserve">description: </w:t>
-      </w:r>
+      </w:pPr>
       <w:r>
         <w:rPr>
           <w:lang w:val="es-CO"/>
         </w:rPr>
-        <w:tab/>
-        <w:t>String</w:t>
-      </w:r>
-    </w:p>
-    <w:p>
-      <w:pPr>
-        <w:pStyle w:val="Sinespaciado"/>
-        <w:rPr>
-          <w:lang w:val="es-CO"/>
-        </w:rPr>
-      </w:pPr>
-    </w:p>
-    <w:p>
-      <w:pPr>
-        <w:pStyle w:val="Sinespaciado"/>
-        <w:rPr>
-          <w:lang w:val="es-CO"/>
-        </w:rPr>
-      </w:pPr>
-      <w:r>
-        <w:rPr>
-          <w:lang w:val="es-CO"/>
-        </w:rPr>
         <w:t>});</w:t>
       </w:r>
     </w:p>
     <w:p>
       <w:pPr>
-        <w:pStyle w:val="Sinespaciado"/>
-        <w:rPr>
-          <w:lang w:val="es-CO"/>
-        </w:rPr>
-      </w:pPr>
-      <w:r>
-        <w:rPr>
-          <w:lang w:val="es-CO"/>
-        </w:rPr>
-        <w:t>//</w:t>
-      </w:r>
-      <w:r>
-        <w:rPr>
-          <w:lang w:val="es-CO"/>
-        </w:rPr>
-        <w:t>Exportar modulo de modelo para ser usado por El modulo INDEX</w:t>
-      </w:r>
-    </w:p>
-    <w:p>
-      <w:pPr>
-        <w:pStyle w:val="Sinespaciado"/>
-      </w:pPr>
-      <w:r>
-        <w:t>module.exports = mongoose.model('Product', ProductSchema)</w:t>
-      </w:r>
-    </w:p>
-    <w:p>
-      <w:pPr>
-        <w:pStyle w:val="Sinespaciado"/>
-      </w:pPr>
-    </w:p>
-    <w:p>
-      <w:r>
-        <w:t xml:space="preserve">Indicar la ruta en el </w:t>
-      </w:r>
-      <w:r>
-        <w:t>archivo</w:t>
-      </w:r>
-      <w:r>
-        <w:t xml:space="preserve"> index.js</w:t>
-      </w:r>
-    </w:p>
-    <w:p>
-      <w:pPr>
-        <w:pStyle w:val="Sinespaciado"/>
-      </w:pPr>
-      <w:r>
-        <w:t>const Product = require('./models/product') // No es libreria NPM, se pone ruta completa</w:t>
-      </w:r>
-    </w:p>
-    <w:p>
-      <w:pPr>
-        <w:pStyle w:val="Sinespaciado"/>
-        <w:rPr>
-          <w:lang w:val="es-CO"/>
-        </w:rPr>
+        <w:ind w:left="1416" w:hanging="708"/>
       </w:pPr>
     </w:p>
     <w:p>
       <w:pPr>
         <w:ind w:left="708" w:hanging="708"/>
       </w:pPr>
-      <w:r>
-        <w:t xml:space="preserve">Modificar el </w:t>
-      </w:r>
-      <w:proofErr w:type="spellStart"/>
-      <w:r>
-        <w:t>app.post</w:t>
-      </w:r>
-      <w:proofErr w:type="spellEnd"/>
-      <w:r>
-        <w:t xml:space="preserve"> donde se enviaba mediante post los datos del elemento</w:t>
-      </w:r>
-    </w:p>
-    <w:p>
-      <w:pPr>
-        <w:pStyle w:val="Sinespaciado"/>
-      </w:pPr>
-      <w:r>
-        <w:t>app.post('/api/product', (req, res)=&gt;{</w:t>
-      </w:r>
-    </w:p>
-    <w:p>
-      <w:pPr>
-        <w:pStyle w:val="Sinespaciado"/>
-      </w:pPr>
-    </w:p>
-    <w:p>
-      <w:pPr>
-        <w:pStyle w:val="Sinespaciado"/>
-      </w:pPr>
-      <w:r>
-        <w:tab/>
-        <w:t>console.log ('POST/api/product')</w:t>
-      </w:r>
-    </w:p>
-    <w:p>
-      <w:pPr>
-        <w:pStyle w:val="Sinespaciado"/>
-      </w:pPr>
-      <w:r>
-        <w:tab/>
-        <w:t>console.log (req.body)</w:t>
-      </w:r>
-    </w:p>
-    <w:p>
-      <w:pPr>
-        <w:pStyle w:val="Sinespaciado"/>
-        <w:rPr>
-          <w:lang w:val="es-CO"/>
-        </w:rPr>
-      </w:pPr>
-      <w:r>
-        <w:rPr>
-          <w:lang w:val="es-CO"/>
-        </w:rPr>
-        <w:t>//Se crea un objeto de tipo product</w:t>
-      </w:r>
-    </w:p>
-    <w:p>
-      <w:pPr>
-        <w:pStyle w:val="Sinespaciado"/>
-      </w:pPr>
-      <w:r>
-        <w:rPr>
-          <w:lang w:val="es-CO"/>
-        </w:rPr>
-        <w:tab/>
-      </w:r>
-      <w:r>
-        <w:t>let product = new Product()</w:t>
-      </w:r>
-    </w:p>
-    <w:p>
-      <w:pPr>
-        <w:pStyle w:val="Sinespaciado"/>
-      </w:pPr>
-      <w:r>
-        <w:tab/>
-        <w:t>product.name</w:t>
-      </w:r>
-      <w:r>
-        <w:tab/>
-      </w:r>
-      <w:r>
-        <w:tab/>
-        <w:t>=req.body.name</w:t>
-      </w:r>
-    </w:p>
-    <w:p>
-      <w:pPr>
-        <w:pStyle w:val="Sinespaciado"/>
-      </w:pPr>
-      <w:r>
-        <w:tab/>
-        <w:t>product.picture</w:t>
-      </w:r>
-      <w:r>
-        <w:tab/>
-      </w:r>
-      <w:r>
-        <w:tab/>
-        <w:t>=req.body.picture</w:t>
-      </w:r>
-    </w:p>
-    <w:p>
-      <w:pPr>
-        <w:pStyle w:val="Sinespaciado"/>
-      </w:pPr>
-      <w:r>
-        <w:tab/>
-        <w:t>product.price</w:t>
-      </w:r>
-      <w:r>
-        <w:tab/>
-      </w:r>
-      <w:r>
-        <w:tab/>
-        <w:t>=req.body.price</w:t>
-      </w:r>
-    </w:p>
-    <w:p>
-      <w:pPr>
-        <w:pStyle w:val="Sinespaciado"/>
-      </w:pPr>
-      <w:r>
-        <w:tab/>
-        <w:t>product.category</w:t>
-      </w:r>
-      <w:r>
-        <w:tab/>
-        <w:t>=req.body.category</w:t>
-      </w:r>
-    </w:p>
-    <w:p>
-      <w:pPr>
-        <w:pStyle w:val="Sinespaciado"/>
-      </w:pPr>
-      <w:r>
-        <w:tab/>
-        <w:t>product.description</w:t>
-      </w:r>
-      <w:r>
-        <w:tab/>
-        <w:t>=req.body.description</w:t>
-      </w:r>
-    </w:p>
-    <w:p>
-      <w:pPr>
-        <w:pStyle w:val="Sinespaciado"/>
-      </w:pPr>
-    </w:p>
-    <w:p>
-      <w:pPr>
-        <w:pStyle w:val="Sinespaciado"/>
-      </w:pPr>
-      <w:r>
-        <w:tab/>
-        <w:t>product.save((err, productStored)=&gt;{</w:t>
-      </w:r>
-    </w:p>
-    <w:p>
-      <w:pPr>
-        <w:pStyle w:val="Sinespaciado"/>
-      </w:pPr>
-      <w:r>
-        <w:t>if (err) res.status(500). send({message: `Error al guardar en la base de datos ${err}`})</w:t>
-      </w:r>
-    </w:p>
-    <w:p>
-      <w:pPr>
-        <w:pStyle w:val="Sinespaciado"/>
-      </w:pPr>
-      <w:r>
-        <w:tab/>
-      </w:r>
-      <w:r>
-        <w:tab/>
-      </w:r>
-      <w:r>
-        <w:t>res.status(200).send({product:productStored})</w:t>
-      </w:r>
-    </w:p>
-    <w:p>
-      <w:pPr>
-        <w:pStyle w:val="Sinespaciado"/>
-      </w:pPr>
-    </w:p>
-    <w:p>
-      <w:pPr>
-        <w:pStyle w:val="Sinespaciado"/>
-        <w:rPr>
-          <w:lang w:val="es-CO"/>
-        </w:rPr>
-      </w:pPr>
-      <w:r>
-        <w:tab/>
-      </w:r>
-      <w:r>
-        <w:rPr>
-          <w:lang w:val="es-CO"/>
-        </w:rPr>
-        <w:t>})</w:t>
-      </w:r>
-    </w:p>
-    <w:p>
-      <w:pPr>
-        <w:pStyle w:val="Sinespaciado"/>
-        <w:rPr>
-          <w:lang w:val="es-CO"/>
-        </w:rPr>
-      </w:pPr>
-    </w:p>
-    <w:p>
-      <w:pPr>
-        <w:pStyle w:val="Sinespaciado"/>
-        <w:rPr>
-          <w:lang w:val="es-CO"/>
-        </w:rPr>
-      </w:pPr>
-      <w:r>
-        <w:rPr>
-          <w:lang w:val="es-CO"/>
-        </w:rPr>
-        <w:t>});</w:t>
-      </w:r>
-    </w:p>
-    <w:p>
-      <w:pPr>
-        <w:ind w:left="1416" w:hanging="708"/>
-      </w:pPr>
     </w:p>
     <w:p>
       <w:pPr>
         <w:ind w:left="708" w:hanging="708"/>
       </w:pPr>
-    </w:p>
-    <w:p>
-      <w:pPr>
-        <w:ind w:left="708" w:hanging="708"/>
-      </w:pPr>
       <w:r>
         <w:t xml:space="preserve">Utilizar </w:t>
       </w:r>
@@ -3242,11 +3200,9 @@
       <w:r>
         <w:t xml:space="preserve">URL  </w:t>
       </w:r>
-      <w:bookmarkStart w:id="0" w:name="_GoBack"/>
       <w:r>
         <w:t>http://localhost:3001/api/product</w:t>
       </w:r>
-      <w:bookmarkEnd w:id="0"/>
       <w:proofErr w:type="gramEnd"/>
     </w:p>
     <w:p>
@@ -3313,18 +3269,364 @@
     </w:p>
     <w:p>
       <w:pPr>
+        <w:pStyle w:val="Ttulo1"/>
+      </w:pPr>
+      <w:r>
+        <w:t xml:space="preserve">Crear el Modelo del producto con </w:t>
+      </w:r>
+      <w:proofErr w:type="spellStart"/>
+      <w:r>
+        <w:t>Moongoose</w:t>
+      </w:r>
+      <w:proofErr w:type="spellEnd"/>
+      <w:r>
+        <w:t xml:space="preserve"> hacer un </w:t>
+      </w:r>
+      <w:r>
+        <w:t>GET</w:t>
+      </w:r>
+    </w:p>
+    <w:p>
+      <w:r>
+        <w:t>-</w:t>
+      </w:r>
+      <w:r>
+        <w:t xml:space="preserve">Se modifica la ruta del </w:t>
+      </w:r>
+      <w:proofErr w:type="spellStart"/>
+      <w:r>
+        <w:t>app.get</w:t>
+      </w:r>
+      <w:proofErr w:type="spellEnd"/>
+      <w:r>
+        <w:t xml:space="preserve"> para introducir la función de </w:t>
+      </w:r>
+      <w:proofErr w:type="spellStart"/>
+      <w:r>
+        <w:t>Mongoose</w:t>
+      </w:r>
+      <w:proofErr w:type="spellEnd"/>
+      <w:r>
+        <w:t xml:space="preserve"> que maneja los elementos de la DB Mongo</w:t>
+      </w:r>
+    </w:p>
+    <w:p>
+      <w:r>
+        <w:t>-Se debe realizar el manejo de errores correctamente</w:t>
+      </w:r>
+    </w:p>
+    <w:p>
+      <w:pPr>
+        <w:rPr>
+          <w:u w:val="single"/>
+        </w:rPr>
+      </w:pPr>
+      <w:r>
+        <w:t xml:space="preserve">-probar con </w:t>
+      </w:r>
+      <w:proofErr w:type="spellStart"/>
+      <w:r>
+        <w:t>Postman</w:t>
+      </w:r>
+      <w:proofErr w:type="spellEnd"/>
+      <w:r>
+        <w:t>(preferiblemente)</w:t>
+      </w:r>
+    </w:p>
+    <w:p/>
+    <w:p>
+      <w:pPr>
+        <w:pStyle w:val="Sinespaciado"/>
+      </w:pPr>
+      <w:r>
+        <w:t>app.get('/api/product/:productId', (req,res)=&gt; {</w:t>
+      </w:r>
+    </w:p>
+    <w:p>
+      <w:pPr>
+        <w:pStyle w:val="Sinespaciado"/>
+      </w:pPr>
+      <w:r>
+        <w:tab/>
+        <w:t>let productId= req.params.productId</w:t>
+      </w:r>
+      <w:r>
+        <w:tab/>
+      </w:r>
+    </w:p>
+    <w:p>
+      <w:pPr>
+        <w:pStyle w:val="Sinespaciado"/>
+      </w:pPr>
+      <w:r>
+        <w:tab/>
+        <w:t>Product.findById(productId, (err, product)=&gt;{</w:t>
+      </w:r>
+    </w:p>
+    <w:p>
+      <w:pPr>
+        <w:pStyle w:val="Sinespaciado"/>
+      </w:pPr>
+      <w:r>
+        <w:tab/>
+      </w:r>
+      <w:r>
+        <w:tab/>
+      </w:r>
+      <w:r>
+        <w:tab/>
+        <w:t>if(err) return res.status.send({message:`Error al realizar la petición ${err}`})</w:t>
+      </w:r>
+    </w:p>
+    <w:p>
+      <w:pPr>
+        <w:pStyle w:val="Sinespaciado"/>
+      </w:pPr>
+      <w:r>
+        <w:tab/>
+      </w:r>
+      <w:r>
+        <w:tab/>
+      </w:r>
+      <w:r>
+        <w:tab/>
+        <w:t>if(!product)</w:t>
+      </w:r>
+      <w:r>
+        <w:tab/>
+        <w:t xml:space="preserve"> return res.status(404).send({message: `El producto no existe`})</w:t>
+      </w:r>
+    </w:p>
+    <w:p>
+      <w:pPr>
+        <w:pStyle w:val="Sinespaciado"/>
+      </w:pPr>
+    </w:p>
+    <w:p>
+      <w:pPr>
+        <w:pStyle w:val="Sinespaciado"/>
+        <w:rPr>
+          <w:lang w:val="es-CO"/>
+        </w:rPr>
+      </w:pPr>
+      <w:r>
+        <w:tab/>
+      </w:r>
+      <w:r>
+        <w:tab/>
+      </w:r>
+      <w:r>
+        <w:tab/>
+      </w:r>
+      <w:r>
+        <w:rPr>
+          <w:lang w:val="es-CO"/>
+        </w:rPr>
+        <w:t>res.status(200).send({product})</w:t>
+      </w:r>
+    </w:p>
+    <w:p>
+      <w:pPr>
+        <w:pStyle w:val="Sinespaciado"/>
+        <w:rPr>
+          <w:lang w:val="es-CO"/>
+        </w:rPr>
+      </w:pPr>
+    </w:p>
+    <w:p>
+      <w:pPr>
+        <w:pStyle w:val="Sinespaciado"/>
+        <w:rPr>
+          <w:lang w:val="es-CO"/>
+        </w:rPr>
+      </w:pPr>
+      <w:r>
+        <w:rPr>
+          <w:lang w:val="es-CO"/>
+        </w:rPr>
+        <w:tab/>
+        <w:t>})</w:t>
+      </w:r>
+    </w:p>
+    <w:p>
+      <w:pPr>
+        <w:pStyle w:val="Sinespaciado"/>
+        <w:rPr>
+          <w:lang w:val="es-CO"/>
+        </w:rPr>
+      </w:pPr>
+    </w:p>
+    <w:p>
+      <w:pPr>
+        <w:pStyle w:val="Sinespaciado"/>
+        <w:rPr>
+          <w:lang w:val="es-CO"/>
+        </w:rPr>
+      </w:pPr>
+      <w:r>
+        <w:rPr>
+          <w:lang w:val="es-CO"/>
+        </w:rPr>
+        <w:t>});</w:t>
+      </w:r>
+    </w:p>
+    <w:p>
+      <w:pPr>
         <w:ind w:left="708" w:hanging="708"/>
       </w:pPr>
     </w:p>
     <w:p>
       <w:pPr>
-        <w:ind w:left="708" w:hanging="708"/>
-      </w:pPr>
-    </w:p>
-    <w:p>
-      <w:pPr>
-        <w:ind w:left="708" w:hanging="708"/>
-      </w:pPr>
+        <w:pStyle w:val="Ttulo1"/>
+      </w:pPr>
+      <w:r>
+        <w:t>Crear el Modelo para la consulta de todos los productos</w:t>
+      </w:r>
+    </w:p>
+    <w:p>
+      <w:r>
+        <w:t xml:space="preserve">-Se modifica la ruta del </w:t>
+      </w:r>
+      <w:proofErr w:type="spellStart"/>
+      <w:r>
+        <w:t>app.get</w:t>
+      </w:r>
+      <w:proofErr w:type="spellEnd"/>
+      <w:r>
+        <w:t xml:space="preserve"> para introducir la función de </w:t>
+      </w:r>
+      <w:proofErr w:type="spellStart"/>
+      <w:r>
+        <w:t>Mongoose</w:t>
+      </w:r>
+      <w:proofErr w:type="spellEnd"/>
+      <w:r>
+        <w:t xml:space="preserve"> que maneja los elementos de la DB Mongo</w:t>
+      </w:r>
+    </w:p>
+    <w:p>
+      <w:r>
+        <w:t>-Se debe realizar el manejo de errores correctamente</w:t>
+      </w:r>
+    </w:p>
+    <w:p>
+      <w:pPr>
+        <w:rPr>
+          <w:u w:val="single"/>
+        </w:rPr>
+      </w:pPr>
+      <w:r>
+        <w:t xml:space="preserve">-probar con </w:t>
+      </w:r>
+      <w:proofErr w:type="spellStart"/>
+      <w:r>
+        <w:t>Postman</w:t>
+      </w:r>
+      <w:proofErr w:type="spellEnd"/>
+      <w:r>
+        <w:t>(preferiblemente)</w:t>
+      </w:r>
+    </w:p>
+    <w:p>
+      <w:bookmarkStart w:id="0" w:name="_GoBack"/>
+      <w:bookmarkEnd w:id="0"/>
+    </w:p>
+    <w:p>
+      <w:pPr>
+        <w:pStyle w:val="Sinespaciado"/>
+      </w:pPr>
+      <w:r>
+        <w:t>app.get('/api/product', (req,res) =&gt;{</w:t>
+      </w:r>
+    </w:p>
+    <w:p>
+      <w:pPr>
+        <w:pStyle w:val="Sinespaciado"/>
+      </w:pPr>
+    </w:p>
+    <w:p>
+      <w:pPr>
+        <w:pStyle w:val="Sinespaciado"/>
+      </w:pPr>
+      <w:r>
+        <w:tab/>
+        <w:t>Product.find({}, (err, products)=&gt;{</w:t>
+      </w:r>
+    </w:p>
+    <w:p>
+      <w:pPr>
+        <w:pStyle w:val="Sinespaciado"/>
+      </w:pPr>
+      <w:r>
+        <w:tab/>
+      </w:r>
+      <w:r>
+        <w:tab/>
+        <w:t>if(err) return res.status.send({message:`Error al realizar la petición ${err}`})</w:t>
+      </w:r>
+    </w:p>
+    <w:p>
+      <w:pPr>
+        <w:pStyle w:val="Sinespaciado"/>
+      </w:pPr>
+      <w:r>
+        <w:tab/>
+      </w:r>
+      <w:r>
+        <w:tab/>
+        <w:t>if(!products)</w:t>
+      </w:r>
+      <w:r>
+        <w:tab/>
+        <w:t xml:space="preserve"> return res.status(404).send({message: `No existen productos`})</w:t>
+      </w:r>
+    </w:p>
+    <w:p>
+      <w:pPr>
+        <w:pStyle w:val="Sinespaciado"/>
+      </w:pPr>
+      <w:r>
+        <w:tab/>
+      </w:r>
+      <w:r>
+        <w:tab/>
+      </w:r>
+      <w:r>
+        <w:t xml:space="preserve">res.send(200, </w:t>
+      </w:r>
+      <w:r>
+        <w:tab/>
+        <w:t>{products}</w:t>
+      </w:r>
+      <w:r>
+        <w:tab/>
+        <w:t>) //array JSON con productos</w:t>
+      </w:r>
+      <w:r>
+        <w:tab/>
+      </w:r>
+    </w:p>
+    <w:p>
+      <w:pPr>
+        <w:pStyle w:val="Sinespaciado"/>
+      </w:pPr>
+      <w:r>
+        <w:tab/>
+        <w:t>})</w:t>
+      </w:r>
+    </w:p>
+    <w:p>
+      <w:pPr>
+        <w:pStyle w:val="Sinespaciado"/>
+      </w:pPr>
+    </w:p>
+    <w:p>
+      <w:pPr>
+        <w:pStyle w:val="Sinespaciado"/>
+      </w:pPr>
+      <w:r>
+        <w:t>});</w:t>
+      </w:r>
     </w:p>
     <w:p>
       <w:pPr>

</xml_diff>

<commit_message>
video 10 POST GET DELETE Y UPDATE PUT  MongoDB
</commit_message>
<xml_diff>
--- a/notas del curso.docx
+++ b/notas del curso.docx
@@ -3330,7 +3330,7 @@
       </w:r>
       <w:proofErr w:type="spellEnd"/>
       <w:r>
-        <w:t>(preferiblemente)</w:t>
+        <w:t>(preferiblemente), retorna un JSON</w:t>
       </w:r>
     </w:p>
     <w:p/>
@@ -3524,92 +3524,275 @@
       </w:r>
       <w:proofErr w:type="spellEnd"/>
       <w:r>
-        <w:t>(preferiblemente)</w:t>
-      </w:r>
-    </w:p>
-    <w:p>
+        <w:t>(preferiblemente), retorna un JSON</w:t>
+      </w:r>
+    </w:p>
+    <w:p/>
+    <w:p>
+      <w:pPr>
+        <w:pStyle w:val="Sinespaciado"/>
+      </w:pPr>
+      <w:r>
+        <w:t>app.get('/api/product', (req,res) =&gt;{</w:t>
+      </w:r>
+    </w:p>
+    <w:p>
+      <w:pPr>
+        <w:pStyle w:val="Sinespaciado"/>
+      </w:pPr>
+    </w:p>
+    <w:p>
+      <w:pPr>
+        <w:pStyle w:val="Sinespaciado"/>
+      </w:pPr>
+      <w:r>
+        <w:tab/>
+        <w:t>Product.find({}, (err, products)=&gt;{</w:t>
+      </w:r>
+    </w:p>
+    <w:p>
+      <w:pPr>
+        <w:pStyle w:val="Sinespaciado"/>
+      </w:pPr>
+      <w:r>
+        <w:tab/>
+      </w:r>
+      <w:r>
+        <w:tab/>
+        <w:t>if(err) return res.status.send({message:`Error al realizar la petición ${err}`})</w:t>
+      </w:r>
+    </w:p>
+    <w:p>
+      <w:pPr>
+        <w:pStyle w:val="Sinespaciado"/>
+      </w:pPr>
+      <w:r>
+        <w:tab/>
+      </w:r>
+      <w:r>
+        <w:tab/>
+        <w:t>if(!products)</w:t>
+      </w:r>
+      <w:r>
+        <w:tab/>
+        <w:t xml:space="preserve"> return res.status(404).send({message: `No existen productos`})</w:t>
+      </w:r>
+    </w:p>
+    <w:p>
+      <w:pPr>
+        <w:pStyle w:val="Sinespaciado"/>
+      </w:pPr>
+      <w:r>
+        <w:tab/>
+      </w:r>
+      <w:r>
+        <w:tab/>
+      </w:r>
+      <w:r>
+        <w:t xml:space="preserve">res.send(200, </w:t>
+      </w:r>
+      <w:r>
+        <w:tab/>
+        <w:t>{products}</w:t>
+      </w:r>
+      <w:r>
+        <w:tab/>
+        <w:t>) //array JSON con productos</w:t>
+      </w:r>
+      <w:r>
+        <w:tab/>
+      </w:r>
+    </w:p>
+    <w:p>
+      <w:pPr>
+        <w:pStyle w:val="Sinespaciado"/>
+      </w:pPr>
+      <w:r>
+        <w:tab/>
+        <w:t>})</w:t>
+      </w:r>
+    </w:p>
+    <w:p>
+      <w:pPr>
+        <w:pStyle w:val="Sinespaciado"/>
+      </w:pPr>
+    </w:p>
+    <w:p>
+      <w:pPr>
+        <w:pStyle w:val="Sinespaciado"/>
+      </w:pPr>
+      <w:r>
+        <w:t>});</w:t>
+      </w:r>
+    </w:p>
+    <w:p>
+      <w:pPr>
+        <w:pStyle w:val="Sinespaciado"/>
+      </w:pPr>
+    </w:p>
+    <w:p>
+      <w:pPr>
+        <w:pStyle w:val="Ttulo1"/>
+      </w:pPr>
+      <w:r>
+        <w:t xml:space="preserve">Crear el Modelo para </w:t>
+      </w:r>
+      <w:r>
+        <w:t>borrar un elemento utilizando el método DELETE del HTTP</w:t>
+      </w:r>
+    </w:p>
+    <w:p>
+      <w:r>
+        <w:t xml:space="preserve">Se modifica la ruta del </w:t>
+      </w:r>
+      <w:proofErr w:type="spellStart"/>
+      <w:proofErr w:type="gramStart"/>
+      <w:r>
+        <w:t>app.</w:t>
+      </w:r>
+      <w:r>
+        <w:t>delete</w:t>
+      </w:r>
+      <w:proofErr w:type="spellEnd"/>
+      <w:proofErr w:type="gramEnd"/>
+      <w:r>
+        <w:t xml:space="preserve"> para introducir la función de </w:t>
+      </w:r>
+      <w:proofErr w:type="spellStart"/>
+      <w:r>
+        <w:t>Mongoose</w:t>
+      </w:r>
+      <w:proofErr w:type="spellEnd"/>
+      <w:r>
+        <w:t xml:space="preserve"> que maneja los elementos de la DB Mongo</w:t>
+      </w:r>
+    </w:p>
+    <w:p>
+      <w:r>
+        <w:t>-Se debe realizar el manejo de errores correctamente</w:t>
+      </w:r>
       <w:bookmarkStart w:id="0" w:name="_GoBack"/>
       <w:bookmarkEnd w:id="0"/>
     </w:p>
     <w:p>
       <w:pPr>
-        <w:pStyle w:val="Sinespaciado"/>
-      </w:pPr>
-      <w:r>
-        <w:t>app.get('/api/product', (req,res) =&gt;{</w:t>
-      </w:r>
-    </w:p>
-    <w:p>
-      <w:pPr>
-        <w:pStyle w:val="Sinespaciado"/>
-      </w:pPr>
-    </w:p>
-    <w:p>
-      <w:pPr>
-        <w:pStyle w:val="Sinespaciado"/>
-      </w:pPr>
-      <w:r>
-        <w:tab/>
-        <w:t>Product.find({}, (err, products)=&gt;{</w:t>
-      </w:r>
-    </w:p>
-    <w:p>
-      <w:pPr>
-        <w:pStyle w:val="Sinespaciado"/>
-      </w:pPr>
-      <w:r>
-        <w:tab/>
-      </w:r>
-      <w:r>
-        <w:tab/>
-        <w:t>if(err) return res.status.send({message:`Error al realizar la petición ${err}`})</w:t>
-      </w:r>
-    </w:p>
-    <w:p>
-      <w:pPr>
-        <w:pStyle w:val="Sinespaciado"/>
-      </w:pPr>
-      <w:r>
-        <w:tab/>
-      </w:r>
-      <w:r>
-        <w:tab/>
-        <w:t>if(!products)</w:t>
-      </w:r>
-      <w:r>
-        <w:tab/>
-        <w:t xml:space="preserve"> return res.status(404).send({message: `No existen productos`})</w:t>
-      </w:r>
-    </w:p>
-    <w:p>
-      <w:pPr>
-        <w:pStyle w:val="Sinespaciado"/>
-      </w:pPr>
-      <w:r>
-        <w:tab/>
-      </w:r>
-      <w:r>
-        <w:tab/>
-      </w:r>
-      <w:r>
-        <w:t xml:space="preserve">res.send(200, </w:t>
-      </w:r>
-      <w:r>
-        <w:tab/>
-        <w:t>{products}</w:t>
-      </w:r>
-      <w:r>
-        <w:tab/>
-        <w:t>) //array JSON con productos</w:t>
-      </w:r>
-      <w:r>
-        <w:tab/>
-      </w:r>
-    </w:p>
-    <w:p>
-      <w:pPr>
-        <w:pStyle w:val="Sinespaciado"/>
-      </w:pPr>
+        <w:rPr>
+          <w:u w:val="single"/>
+        </w:rPr>
+      </w:pPr>
+      <w:r>
+        <w:t xml:space="preserve">-probar con </w:t>
+      </w:r>
+      <w:proofErr w:type="spellStart"/>
+      <w:r>
+        <w:t>Postman</w:t>
+      </w:r>
+      <w:proofErr w:type="spellEnd"/>
+      <w:r>
+        <w:t>(preferiblemente), retorna un JSON</w:t>
+      </w:r>
+    </w:p>
+    <w:p/>
+    <w:p>
+      <w:pPr>
+        <w:pStyle w:val="Sinespaciado"/>
+      </w:pPr>
+      <w:r>
+        <w:t>app.delete('/api/product/:productId',(req,res) =&gt;{</w:t>
+      </w:r>
+    </w:p>
+    <w:p>
+      <w:pPr>
+        <w:pStyle w:val="Sinespaciado"/>
+      </w:pPr>
+      <w:r>
+        <w:tab/>
+        <w:t>let productId= req.params.productId</w:t>
+      </w:r>
+      <w:r>
+        <w:tab/>
+      </w:r>
+    </w:p>
+    <w:p>
+      <w:pPr>
+        <w:pStyle w:val="Sinespaciado"/>
+      </w:pPr>
+      <w:r>
+        <w:tab/>
+        <w:t>Product.findById(productId, (err, product)=&gt;{</w:t>
+      </w:r>
+    </w:p>
+    <w:p>
+      <w:pPr>
+        <w:pStyle w:val="Sinespaciado"/>
+      </w:pPr>
+    </w:p>
+    <w:p>
+      <w:pPr>
+        <w:pStyle w:val="Sinespaciado"/>
+      </w:pPr>
+      <w:r>
+        <w:tab/>
+      </w:r>
+      <w:r>
+        <w:tab/>
+      </w:r>
+      <w:r>
+        <w:t>if(err) res.status(500).send({message: `Error al Borrar el producto ${productId}`})</w:t>
+      </w:r>
+    </w:p>
+    <w:p>
+      <w:pPr>
+        <w:pStyle w:val="Sinespaciado"/>
+      </w:pPr>
+      <w:r>
+        <w:tab/>
+      </w:r>
+      <w:r>
+        <w:tab/>
+        <w:t>product.remove(err=&gt;{</w:t>
+      </w:r>
+    </w:p>
+    <w:p>
+      <w:pPr>
+        <w:pStyle w:val="Sinespaciado"/>
+      </w:pPr>
+      <w:r>
+        <w:tab/>
+      </w:r>
+      <w:r>
+        <w:tab/>
+      </w:r>
+      <w:r>
+        <w:tab/>
+        <w:t>if(err) res.status(500).send({message: `Error al Borrar el producto ${productId}`})</w:t>
+      </w:r>
+    </w:p>
+    <w:p>
+      <w:pPr>
+        <w:pStyle w:val="Sinespaciado"/>
+      </w:pPr>
+      <w:r>
+        <w:tab/>
+      </w:r>
+      <w:r>
+        <w:tab/>
+      </w:r>
+      <w:r>
+        <w:tab/>
+      </w:r>
+      <w:r>
+        <w:tab/>
+        <w:t>res.status(200).send({message: `El producto ha sido eliminado, id: ${productId}` })</w:t>
+      </w:r>
+    </w:p>
+    <w:p>
+      <w:pPr>
+        <w:pStyle w:val="Sinespaciado"/>
+      </w:pPr>
+      <w:r>
+        <w:tab/>
+      </w:r>
       <w:r>
         <w:tab/>
         <w:t>})</w:t>
@@ -3619,6 +3802,15 @@
       <w:pPr>
         <w:pStyle w:val="Sinespaciado"/>
       </w:pPr>
+      <w:r>
+        <w:tab/>
+        <w:t>})</w:t>
+      </w:r>
+    </w:p>
+    <w:p>
+      <w:pPr>
+        <w:pStyle w:val="Sinespaciado"/>
+      </w:pPr>
     </w:p>
     <w:p>
       <w:pPr>
@@ -3627,6 +3819,14 @@
       <w:r>
         <w:t>});</w:t>
       </w:r>
+    </w:p>
+    <w:p>
+      <w:pPr>
+        <w:pStyle w:val="Sinespaciado"/>
+        <w:rPr>
+          <w:lang w:val="es-CO"/>
+        </w:rPr>
+      </w:pPr>
     </w:p>
     <w:p>
       <w:pPr>

</xml_diff>

<commit_message>
Logon con TOKEN Video 16
</commit_message>
<xml_diff>
--- a/notas del curso.docx
+++ b/notas del curso.docx
@@ -4295,41 +4295,513 @@
     <w:p>
       <w:pPr>
         <w:pStyle w:val="Sinespaciado"/>
-      </w:pPr>
-      <w:r>
+        <w:rPr>
+          <w:lang w:val="es-CO"/>
+        </w:rPr>
+      </w:pPr>
+      <w:r>
+        <w:rPr>
+          <w:lang w:val="es-CO"/>
+        </w:rPr>
         <w:t>}</w:t>
       </w:r>
     </w:p>
     <w:p>
       <w:pPr>
         <w:pStyle w:val="Sinespaciado"/>
-      </w:pPr>
-    </w:p>
-    <w:p>
-      <w:r>
-        <w:t xml:space="preserve">// </w:t>
+        <w:rPr>
+          <w:lang w:val="es-CO"/>
+        </w:rPr>
+      </w:pPr>
+    </w:p>
+    <w:p>
+      <w:r>
+        <w:t>// Se exporta el Modelo de usuers</w:t>
+      </w:r>
+    </w:p>
+    <w:p>
+      <w:pPr>
+        <w:pStyle w:val="Sinespaciado"/>
+      </w:pPr>
+      <w:r>
+        <w:t>module.exports = mongoose.model('User', UserSchema)</w:t>
+      </w:r>
+    </w:p>
+    <w:p>
+      <w:pPr>
+        <w:rPr>
+          <w:lang w:val="en-US"/>
+        </w:rPr>
+      </w:pPr>
+    </w:p>
+    <w:p>
+      <w:pPr>
+        <w:rPr>
+          <w:lang w:val="en-US"/>
+        </w:rPr>
+      </w:pPr>
+    </w:p>
+    <w:p>
+      <w:pPr>
+        <w:pStyle w:val="Ttulo1"/>
+      </w:pPr>
+      <w:r>
+        <w:t>Autenticación basada en tokens</w:t>
+      </w:r>
+    </w:p>
+    <w:p>
+      <w:r>
+        <w:t>Para realizar autenticaci</w:t>
+      </w:r>
+      <w:r>
+        <w:t>ón basada en token se utiliza un elemento muy empleado en la web que se denomina JWT (JSON Web Token), en NPM existe paquetes como jwt-simple</w:t>
+      </w:r>
+    </w:p>
+    <w:p>
+      <w:r>
+        <w:t>JWT utiliza un encabezado, un cuerpo de mensaje y una firma</w:t>
+      </w:r>
+      <w:r>
+        <w:t xml:space="preserve"> para el mensaje.</w:t>
+      </w:r>
+    </w:p>
+    <w:p/>
+    <w:p>
+      <w:r>
+        <w:t xml:space="preserve">Crear en </w:t>
+      </w:r>
+      <w:r>
+        <w:t>controllers el archivo auth.js</w:t>
+      </w:r>
+    </w:p>
+    <w:p>
+      <w:pPr>
+        <w:pStyle w:val="Sinespaciado"/>
+      </w:pPr>
+    </w:p>
+    <w:p>
+      <w:pPr>
+        <w:pStyle w:val="Sinespaciado"/>
+      </w:pPr>
+      <w:r>
+        <w:t>'use strict'</w:t>
+      </w:r>
+    </w:p>
+    <w:p>
+      <w:pPr>
+        <w:pStyle w:val="Sinespaciado"/>
+      </w:pPr>
+      <w:r>
+        <w:t>const mongoose      = require ('mongoose')</w:t>
+      </w:r>
+    </w:p>
+    <w:p>
+      <w:pPr>
+        <w:pStyle w:val="Sinespaciado"/>
+      </w:pPr>
+      <w:r>
+        <w:t>const User          = require('../models/user')</w:t>
+      </w:r>
+    </w:p>
+    <w:p>
+      <w:pPr>
+        <w:pStyle w:val="Sinespaciado"/>
+      </w:pPr>
+      <w:r>
+        <w:t>const service       = require('../services')</w:t>
+      </w:r>
+    </w:p>
+    <w:p>
+      <w:pPr>
+        <w:pStyle w:val="Sinespaciado"/>
+      </w:pPr>
+    </w:p>
+    <w:p>
+      <w:pPr>
+        <w:pStyle w:val="Sinespaciado"/>
+      </w:pPr>
+      <w:r>
+        <w:t>function signUp(req, res){</w:t>
+      </w:r>
+    </w:p>
+    <w:p>
+      <w:pPr>
+        <w:pStyle w:val="Sinespaciado"/>
+      </w:pPr>
+      <w:r>
+        <w:t>const user = new User ({</w:t>
+      </w:r>
+    </w:p>
+    <w:p>
+      <w:pPr>
+        <w:pStyle w:val="Sinespaciado"/>
+      </w:pPr>
+      <w:r>
+        <w:t xml:space="preserve">  email: req.body.email,</w:t>
+      </w:r>
+    </w:p>
+    <w:p>
+      <w:pPr>
+        <w:pStyle w:val="Sinespaciado"/>
+      </w:pPr>
+      <w:r>
+        <w:t xml:space="preserve">  displayName: requ.body.displayName,</w:t>
+      </w:r>
+    </w:p>
+    <w:p>
+      <w:pPr>
+        <w:pStyle w:val="Sinespaciado"/>
+      </w:pPr>
+    </w:p>
+    <w:p>
+      <w:pPr>
+        <w:pStyle w:val="Sinespaciado"/>
+      </w:pPr>
+      <w:r>
+        <w:t>})</w:t>
+      </w:r>
+    </w:p>
+    <w:p>
+      <w:pPr>
+        <w:pStyle w:val="Sinespaciado"/>
+      </w:pPr>
+      <w:r>
+        <w:t>user.save((err)=&gt;{</w:t>
+      </w:r>
+    </w:p>
+    <w:p>
+      <w:pPr>
+        <w:pStyle w:val="Sinespaciado"/>
+      </w:pPr>
+      <w:r>
+        <w:t xml:space="preserve">  if(err) res.status(500).send({message: `Error al crear el usuario:  ${err}`})</w:t>
+      </w:r>
+    </w:p>
+    <w:p>
+      <w:pPr>
+        <w:pStyle w:val="Sinespaciado"/>
+      </w:pPr>
+    </w:p>
+    <w:p>
+      <w:pPr>
+        <w:pStyle w:val="Sinespaciado"/>
+      </w:pPr>
+      <w:r>
+        <w:t xml:space="preserve">  </w:t>
+      </w:r>
+      <w:r>
+        <w:t>return res.status(200).send({token: service.createToken(user)})</w:t>
+      </w:r>
+    </w:p>
+    <w:p>
+      <w:pPr>
+        <w:pStyle w:val="Sinespaciado"/>
+      </w:pPr>
+      <w:r>
+        <w:t>})</w:t>
+      </w:r>
+    </w:p>
+    <w:p>
+      <w:pPr>
+        <w:pStyle w:val="Sinespaciado"/>
+      </w:pPr>
+      <w:r>
+        <w:t>}</w:t>
+      </w:r>
+    </w:p>
+    <w:p>
+      <w:pPr>
+        <w:pStyle w:val="Sinespaciado"/>
+      </w:pPr>
+    </w:p>
+    <w:p>
+      <w:pPr>
+        <w:pStyle w:val="Sinespaciado"/>
+      </w:pPr>
+      <w:r>
+        <w:t>function signIn(req,res){</w:t>
+      </w:r>
+    </w:p>
+    <w:p>
+      <w:pPr>
+        <w:pStyle w:val="Sinespaciado"/>
+      </w:pPr>
+    </w:p>
+    <w:p>
+      <w:pPr>
+        <w:pStyle w:val="Sinespaciado"/>
+      </w:pPr>
+      <w:r>
+        <w:t>}</w:t>
+      </w:r>
+    </w:p>
+    <w:p>
+      <w:pPr>
+        <w:pStyle w:val="Sinespaciado"/>
+      </w:pPr>
+    </w:p>
+    <w:p>
+      <w:pPr>
+        <w:pStyle w:val="Sinespaciado"/>
+      </w:pPr>
+      <w:r>
+        <w:t>module.exports ={</w:t>
+      </w:r>
+    </w:p>
+    <w:p>
+      <w:pPr>
+        <w:pStyle w:val="Sinespaciado"/>
+        <w:rPr>
+          <w:lang w:val="es-CO"/>
+        </w:rPr>
+      </w:pPr>
+      <w:r>
+        <w:t xml:space="preserve">  </w:t>
+      </w:r>
+      <w:r>
+        <w:rPr>
+          <w:lang w:val="es-CO"/>
+        </w:rPr>
+        <w:t>signUp,</w:t>
+      </w:r>
+    </w:p>
+    <w:p>
+      <w:pPr>
+        <w:pStyle w:val="Sinespaciado"/>
+        <w:rPr>
+          <w:lang w:val="es-CO"/>
+        </w:rPr>
+      </w:pPr>
+      <w:r>
+        <w:rPr>
+          <w:lang w:val="es-CO"/>
+        </w:rPr>
+        <w:t xml:space="preserve">  signIn</w:t>
+      </w:r>
+    </w:p>
+    <w:p>
+      <w:pPr>
+        <w:pStyle w:val="Sinespaciado"/>
+        <w:rPr>
+          <w:lang w:val="es-CO"/>
+        </w:rPr>
+      </w:pPr>
+      <w:r>
+        <w:rPr>
+          <w:lang w:val="es-CO"/>
+        </w:rPr>
+        <w:t>}</w:t>
+      </w:r>
+    </w:p>
+    <w:p>
+      <w:r>
+        <w:t>Crear una carpeta Services y n archivo index.js con los servicios</w:t>
+      </w:r>
+    </w:p>
+    <w:p>
+      <w:pPr>
+        <w:pStyle w:val="Sinespaciado"/>
+        <w:ind w:left="708"/>
+      </w:pPr>
+      <w:r>
+        <w:t>'use strict'</w:t>
+      </w:r>
+    </w:p>
+    <w:p>
+      <w:pPr>
+        <w:pStyle w:val="Sinespaciado"/>
+        <w:ind w:left="708"/>
+      </w:pPr>
+    </w:p>
+    <w:p>
+      <w:pPr>
+        <w:pStyle w:val="Sinespaciado"/>
+        <w:ind w:left="708"/>
+      </w:pPr>
+      <w:r>
+        <w:t>const jwt         = require('jwt-simpe')</w:t>
+      </w:r>
+    </w:p>
+    <w:p>
+      <w:pPr>
+        <w:pStyle w:val="Sinespaciado"/>
+        <w:ind w:left="708"/>
+      </w:pPr>
+      <w:r>
+        <w:t>const moment      = require('moment')</w:t>
+      </w:r>
+    </w:p>
+    <w:p>
+      <w:pPr>
+        <w:pStyle w:val="Sinespaciado"/>
+        <w:ind w:left="708"/>
+      </w:pPr>
+      <w:r>
+        <w:t>const config      = require('../config')</w:t>
+      </w:r>
+    </w:p>
+    <w:p>
+      <w:pPr>
+        <w:pStyle w:val="Sinespaciado"/>
+        <w:ind w:left="708"/>
+      </w:pPr>
+    </w:p>
+    <w:p>
+      <w:pPr>
+        <w:pStyle w:val="Sinespaciado"/>
+        <w:ind w:left="708"/>
+      </w:pPr>
+      <w:r>
+        <w:t>function createToken(user){</w:t>
+      </w:r>
+    </w:p>
+    <w:p>
+      <w:pPr>
+        <w:pStyle w:val="Sinespaciado"/>
+        <w:ind w:left="708"/>
+      </w:pPr>
+      <w:r>
+        <w:t xml:space="preserve">    const payload ={</w:t>
+      </w:r>
+    </w:p>
+    <w:p>
+      <w:pPr>
+        <w:pStyle w:val="Sinespaciado"/>
+        <w:ind w:left="708"/>
+      </w:pPr>
+      <w:r>
+        <w:t xml:space="preserve">        sub: user.id,</w:t>
+      </w:r>
+    </w:p>
+    <w:p>
+      <w:pPr>
+        <w:pStyle w:val="Sinespaciado"/>
+        <w:ind w:left="708"/>
+      </w:pPr>
+      <w:r>
+        <w:t xml:space="preserve">        iat: moment().unix() ,</w:t>
+      </w:r>
+    </w:p>
+    <w:p>
+      <w:pPr>
+        <w:pStyle w:val="Sinespaciado"/>
+        <w:ind w:left="708"/>
+      </w:pPr>
+      <w:r>
+        <w:t xml:space="preserve">        exp: moment().add(14, 'days') .unix(),</w:t>
+      </w:r>
+    </w:p>
+    <w:p>
+      <w:pPr>
+        <w:pStyle w:val="Sinespaciado"/>
+        <w:ind w:left="708"/>
+      </w:pPr>
+      <w:r>
+        <w:t xml:space="preserve">    }</w:t>
+      </w:r>
+    </w:p>
+    <w:p>
+      <w:pPr>
+        <w:pStyle w:val="Sinespaciado"/>
+        <w:ind w:left="708"/>
+      </w:pPr>
+      <w:r>
+        <w:t xml:space="preserve">    return jwt.encode(payload, config.SECRET_TOKEN )</w:t>
+      </w:r>
+    </w:p>
+    <w:p>
+      <w:pPr>
+        <w:pStyle w:val="Sinespaciado"/>
+        <w:ind w:left="708"/>
+      </w:pPr>
+      <w:r>
+        <w:t>}</w:t>
+      </w:r>
+    </w:p>
+    <w:p>
+      <w:pPr>
+        <w:pStyle w:val="Sinespaciado"/>
+        <w:ind w:left="708"/>
+      </w:pPr>
+      <w:r>
+        <w:t>module.exports= createToken</w:t>
+      </w:r>
+    </w:p>
+    <w:p>
+      <w:pPr>
+        <w:pStyle w:val="Sinespaciado"/>
+      </w:pPr>
+    </w:p>
+    <w:p>
+      <w:pPr>
+        <w:pStyle w:val="Sinespaciado"/>
+      </w:pPr>
+    </w:p>
+    <w:p/>
+    <w:p>
+      <w:r>
+        <w:t>Modificar config.js</w:t>
+      </w:r>
+    </w:p>
+    <w:p>
+      <w:r>
+        <w:t>//Agregar SECRET TOKEN</w:t>
       </w:r>
       <w:bookmarkStart w:id="0" w:name="_GoBack"/>
       <w:bookmarkEnd w:id="0"/>
-      <w:r>
-        <w:t>Se exporta el Modelo de usuers</w:t>
-      </w:r>
-    </w:p>
-    <w:p>
-      <w:pPr>
-        <w:pStyle w:val="Sinespaciado"/>
-      </w:pPr>
-      <w:r>
-        <w:t>module.exports = mongoose.model('User', UserSchema)</w:t>
-      </w:r>
-    </w:p>
-    <w:p>
-      <w:pPr>
-        <w:rPr>
-          <w:lang w:val="en-US"/>
-        </w:rPr>
-      </w:pPr>
-    </w:p>
+    </w:p>
+    <w:p>
+      <w:pPr>
+        <w:pStyle w:val="Sinespaciado"/>
+      </w:pPr>
+      <w:r>
+        <w:t>'use strict' //Desde node 6 se pone esto</w:t>
+      </w:r>
+    </w:p>
+    <w:p>
+      <w:pPr>
+        <w:pStyle w:val="Sinespaciado"/>
+      </w:pPr>
+      <w:r>
+        <w:t>module.exports = {</w:t>
+      </w:r>
+    </w:p>
+    <w:p>
+      <w:pPr>
+        <w:pStyle w:val="Sinespaciado"/>
+      </w:pPr>
+      <w:r>
+        <w:t xml:space="preserve">  port : process.env.PORT || 3001,</w:t>
+      </w:r>
+    </w:p>
+    <w:p>
+      <w:pPr>
+        <w:pStyle w:val="Sinespaciado"/>
+      </w:pPr>
+      <w:r>
+        <w:t xml:space="preserve">  db :   'mongodb://localhost:27017/shop',</w:t>
+      </w:r>
+    </w:p>
+    <w:p>
+      <w:pPr>
+        <w:pStyle w:val="Sinespaciado"/>
+      </w:pPr>
+      <w:r>
+        <w:t xml:space="preserve">  SECRET_TOKEN: 'miClaveDeTokens'</w:t>
+      </w:r>
+    </w:p>
+    <w:p>
+      <w:pPr>
+        <w:pStyle w:val="Sinespaciado"/>
+      </w:pPr>
+      <w:r>
+        <w:t>}</w:t>
+      </w:r>
+    </w:p>
+    <w:p/>
+    <w:p/>
+    <w:p/>
+    <w:p/>
     <w:p>
       <w:pPr>
         <w:pStyle w:val="Prrafodelista"/>

</xml_diff>